<commit_message>
Added new project that is called next-hackernews
</commit_message>
<xml_diff>
--- a/NextJS.docx
+++ b/NextJS.docx
@@ -3354,6 +3354,37 @@
         </w:rPr>
         <w:t>Once isomorphic-unfetch’I yukleriz ve asagida ki async await yapisindaki gibi cekme islemlerimizi serverside renderin islemlerinde yapariz.</w:t>
       </w:r>
+      <w:r>
+        <w:rPr>
+          <w:lang w:val="en-US"/>
+        </w:rPr>
+        <w:t xml:space="preserve"> </w:t>
+      </w:r>
+    </w:p>
+    <w:p>
+      <w:pPr>
+        <w:rPr>
+          <w:lang w:val="en-US"/>
+        </w:rPr>
+      </w:pPr>
+      <w:r>
+        <w:rPr>
+          <w:lang w:val="en-US"/>
+        </w:rPr>
+        <w:t xml:space="preserve">NOT: </w:t>
+      </w:r>
+      <w:r>
+        <w:rPr>
+          <w:lang w:val="en-US"/>
+        </w:rPr>
+        <w:t>isomorphic-fetch’</w:t>
+      </w:r>
+      <w:r>
+        <w:rPr>
+          <w:lang w:val="en-US"/>
+        </w:rPr>
+        <w:t>de ayni islemi yapiyor.</w:t>
+      </w:r>
     </w:p>
     <w:p>
       <w:pPr>
@@ -5434,7 +5465,6 @@
         <w:rPr>
           <w:lang w:val="en-US"/>
         </w:rPr>
-        <w:lastRenderedPageBreak/>
         <w:t xml:space="preserve">ERROR </w:t>
       </w:r>
       <w:r>
@@ -8591,7 +8621,6 @@
         <w:rPr>
           <w:lang w:val="en-US"/>
         </w:rPr>
-        <w:lastRenderedPageBreak/>
         <w:t>DYNAMIC PAGES with QUERRY</w:t>
       </w:r>
     </w:p>
@@ -11307,15 +11336,7 @@
         <w:rPr>
           <w:lang w:val="en-US"/>
         </w:rPr>
-        <w:t>##SLUG kullanimindan dolayi URL hatasi alabiliriz onuda asagida ki gibi withRouter kullanip propsda router I alip url yerine yazabiliriz POST.TSX de. A</w:t>
-      </w:r>
-      <w:bookmarkStart w:id="0" w:name="_GoBack"/>
-      <w:bookmarkEnd w:id="0"/>
-      <w:r>
-        <w:rPr>
-          <w:lang w:val="en-US"/>
-        </w:rPr>
-        <w:t>sagidaki gibi.</w:t>
+        <w:t>##SLUG kullanimindan dolayi URL hatasi alabiliriz onuda asagida ki gibi withRouter kullanip propsda router I alip url yerine yazabiliriz POST.TSX de. Asagidaki gibi.</w:t>
       </w:r>
     </w:p>
     <w:p>
@@ -12198,62 +12219,1867 @@
           <w:lang w:val="en-US"/>
         </w:rPr>
       </w:pPr>
-    </w:p>
-    <w:p>
-      <w:pPr>
-        <w:rPr>
-          <w:lang w:val="en-US"/>
-        </w:rPr>
-      </w:pPr>
-    </w:p>
-    <w:p>
-      <w:pPr>
-        <w:rPr>
-          <w:lang w:val="en-US"/>
-        </w:rPr>
-      </w:pPr>
-    </w:p>
-    <w:p>
-      <w:pPr>
-        <w:rPr>
-          <w:lang w:val="en-US"/>
-        </w:rPr>
-      </w:pPr>
-    </w:p>
-    <w:p>
-      <w:pPr>
-        <w:rPr>
-          <w:lang w:val="en-US"/>
-        </w:rPr>
-      </w:pPr>
-    </w:p>
-    <w:p>
-      <w:pPr>
-        <w:rPr>
-          <w:lang w:val="en-US"/>
-        </w:rPr>
-      </w:pPr>
-    </w:p>
-    <w:p>
-      <w:pPr>
-        <w:rPr>
-          <w:lang w:val="en-US"/>
-        </w:rPr>
-      </w:pPr>
-    </w:p>
-    <w:p>
-      <w:pPr>
-        <w:rPr>
-          <w:lang w:val="en-US"/>
-        </w:rPr>
-      </w:pPr>
-    </w:p>
-    <w:p>
-      <w:pPr>
-        <w:rPr>
-          <w:lang w:val="en-US"/>
-        </w:rPr>
-      </w:pPr>
+      <w:r>
+        <w:rPr>
+          <w:lang w:val="en-US"/>
+        </w:rPr>
+        <w:t>HTML leri IMPORT ETMEK</w:t>
+      </w:r>
+    </w:p>
+    <w:p>
+      <w:pPr>
+        <w:rPr>
+          <w:lang w:val="en-US"/>
+        </w:rPr>
+      </w:pPr>
+      <w:r>
+        <w:rPr>
+          <w:lang w:val="en-US"/>
+        </w:rPr>
+        <w:t>Asagida ki sekilde ki gibi dangerouslySetInnerHTML kullanarak html yazilarini tagler arasina gonderebiliriz.</w:t>
+      </w:r>
+    </w:p>
+    <w:p>
+      <w:pPr>
+        <w:shd w:val="clear" w:color="auto" w:fill="262335"/>
+        <w:spacing w:after="0" w:line="285" w:lineRule="atLeast"/>
+        <w:rPr>
+          <w:rFonts w:ascii="Consolas" w:eastAsia="Times New Roman" w:hAnsi="Consolas" w:cs="Times New Roman"/>
+          <w:color w:val="BBBBBB"/>
+          <w:sz w:val="21"/>
+          <w:szCs w:val="21"/>
+          <w:lang w:val="en-US"/>
+        </w:rPr>
+      </w:pPr>
+      <w:r>
+        <w:rPr>
+          <w:rFonts w:ascii="Consolas" w:eastAsia="Times New Roman" w:hAnsi="Consolas" w:cs="Times New Roman"/>
+          <w:color w:val="FEDE5D"/>
+          <w:sz w:val="21"/>
+          <w:szCs w:val="21"/>
+          <w:lang w:val="en-US"/>
+        </w:rPr>
+        <w:t>import</w:t>
+      </w:r>
+      <w:r>
+        <w:rPr>
+          <w:rFonts w:ascii="Consolas" w:eastAsia="Times New Roman" w:hAnsi="Consolas" w:cs="Times New Roman"/>
+          <w:color w:val="BBBBBB"/>
+          <w:sz w:val="21"/>
+          <w:szCs w:val="21"/>
+          <w:lang w:val="en-US"/>
+        </w:rPr>
+        <w:t> </w:t>
+      </w:r>
+      <w:r>
+        <w:rPr>
+          <w:rFonts w:ascii="Consolas" w:eastAsia="Times New Roman" w:hAnsi="Consolas" w:cs="Times New Roman"/>
+          <w:color w:val="FE4450"/>
+          <w:sz w:val="21"/>
+          <w:szCs w:val="21"/>
+          <w:lang w:val="en-US"/>
+        </w:rPr>
+        <w:t>React</w:t>
+      </w:r>
+      <w:r>
+        <w:rPr>
+          <w:rFonts w:ascii="Consolas" w:eastAsia="Times New Roman" w:hAnsi="Consolas" w:cs="Times New Roman"/>
+          <w:color w:val="BBBBBB"/>
+          <w:sz w:val="21"/>
+          <w:szCs w:val="21"/>
+          <w:lang w:val="en-US"/>
+        </w:rPr>
+        <w:t> </w:t>
+      </w:r>
+      <w:r>
+        <w:rPr>
+          <w:rFonts w:ascii="Consolas" w:eastAsia="Times New Roman" w:hAnsi="Consolas" w:cs="Times New Roman"/>
+          <w:color w:val="FEDE5D"/>
+          <w:sz w:val="21"/>
+          <w:szCs w:val="21"/>
+          <w:lang w:val="en-US"/>
+        </w:rPr>
+        <w:t>from</w:t>
+      </w:r>
+      <w:r>
+        <w:rPr>
+          <w:rFonts w:ascii="Consolas" w:eastAsia="Times New Roman" w:hAnsi="Consolas" w:cs="Times New Roman"/>
+          <w:color w:val="BBBBBB"/>
+          <w:sz w:val="21"/>
+          <w:szCs w:val="21"/>
+          <w:lang w:val="en-US"/>
+        </w:rPr>
+        <w:t> </w:t>
+      </w:r>
+      <w:r>
+        <w:rPr>
+          <w:rFonts w:ascii="Consolas" w:eastAsia="Times New Roman" w:hAnsi="Consolas" w:cs="Times New Roman"/>
+          <w:color w:val="FF8B39"/>
+          <w:sz w:val="21"/>
+          <w:szCs w:val="21"/>
+          <w:lang w:val="en-US"/>
+        </w:rPr>
+        <w:t>"react"</w:t>
+      </w:r>
+      <w:r>
+        <w:rPr>
+          <w:rFonts w:ascii="Consolas" w:eastAsia="Times New Roman" w:hAnsi="Consolas" w:cs="Times New Roman"/>
+          <w:color w:val="BBBBBB"/>
+          <w:sz w:val="21"/>
+          <w:szCs w:val="21"/>
+          <w:lang w:val="en-US"/>
+        </w:rPr>
+        <w:t>;</w:t>
+      </w:r>
+    </w:p>
+    <w:p>
+      <w:pPr>
+        <w:shd w:val="clear" w:color="auto" w:fill="262335"/>
+        <w:spacing w:after="0" w:line="285" w:lineRule="atLeast"/>
+        <w:rPr>
+          <w:rFonts w:ascii="Consolas" w:eastAsia="Times New Roman" w:hAnsi="Consolas" w:cs="Times New Roman"/>
+          <w:color w:val="BBBBBB"/>
+          <w:sz w:val="21"/>
+          <w:szCs w:val="21"/>
+          <w:lang w:val="en-US"/>
+        </w:rPr>
+      </w:pPr>
+      <w:r>
+        <w:rPr>
+          <w:rFonts w:ascii="Consolas" w:eastAsia="Times New Roman" w:hAnsi="Consolas" w:cs="Times New Roman"/>
+          <w:color w:val="FEDE5D"/>
+          <w:sz w:val="21"/>
+          <w:szCs w:val="21"/>
+          <w:lang w:val="en-US"/>
+        </w:rPr>
+        <w:t>import</w:t>
+      </w:r>
+      <w:r>
+        <w:rPr>
+          <w:rFonts w:ascii="Consolas" w:eastAsia="Times New Roman" w:hAnsi="Consolas" w:cs="Times New Roman"/>
+          <w:color w:val="BBBBBB"/>
+          <w:sz w:val="21"/>
+          <w:szCs w:val="21"/>
+          <w:lang w:val="en-US"/>
+        </w:rPr>
+        <w:t> </w:t>
+      </w:r>
+      <w:r>
+        <w:rPr>
+          <w:rFonts w:ascii="Consolas" w:eastAsia="Times New Roman" w:hAnsi="Consolas" w:cs="Times New Roman"/>
+          <w:color w:val="FF7EDB"/>
+          <w:sz w:val="21"/>
+          <w:szCs w:val="21"/>
+          <w:lang w:val="en-US"/>
+        </w:rPr>
+        <w:t>styles</w:t>
+      </w:r>
+      <w:r>
+        <w:rPr>
+          <w:rFonts w:ascii="Consolas" w:eastAsia="Times New Roman" w:hAnsi="Consolas" w:cs="Times New Roman"/>
+          <w:color w:val="BBBBBB"/>
+          <w:sz w:val="21"/>
+          <w:szCs w:val="21"/>
+          <w:lang w:val="en-US"/>
+        </w:rPr>
+        <w:t> </w:t>
+      </w:r>
+      <w:r>
+        <w:rPr>
+          <w:rFonts w:ascii="Consolas" w:eastAsia="Times New Roman" w:hAnsi="Consolas" w:cs="Times New Roman"/>
+          <w:color w:val="FEDE5D"/>
+          <w:sz w:val="21"/>
+          <w:szCs w:val="21"/>
+          <w:lang w:val="en-US"/>
+        </w:rPr>
+        <w:t>from</w:t>
+      </w:r>
+      <w:r>
+        <w:rPr>
+          <w:rFonts w:ascii="Consolas" w:eastAsia="Times New Roman" w:hAnsi="Consolas" w:cs="Times New Roman"/>
+          <w:color w:val="BBBBBB"/>
+          <w:sz w:val="21"/>
+          <w:szCs w:val="21"/>
+          <w:lang w:val="en-US"/>
+        </w:rPr>
+        <w:t> </w:t>
+      </w:r>
+      <w:r>
+        <w:rPr>
+          <w:rFonts w:ascii="Consolas" w:eastAsia="Times New Roman" w:hAnsi="Consolas" w:cs="Times New Roman"/>
+          <w:color w:val="FF8B39"/>
+          <w:sz w:val="21"/>
+          <w:szCs w:val="21"/>
+          <w:lang w:val="en-US"/>
+        </w:rPr>
+        <w:t>"./styles.module.scss"</w:t>
+      </w:r>
+      <w:r>
+        <w:rPr>
+          <w:rFonts w:ascii="Consolas" w:eastAsia="Times New Roman" w:hAnsi="Consolas" w:cs="Times New Roman"/>
+          <w:color w:val="BBBBBB"/>
+          <w:sz w:val="21"/>
+          <w:szCs w:val="21"/>
+          <w:lang w:val="en-US"/>
+        </w:rPr>
+        <w:t>;</w:t>
+      </w:r>
+    </w:p>
+    <w:p>
+      <w:pPr>
+        <w:shd w:val="clear" w:color="auto" w:fill="262335"/>
+        <w:spacing w:after="0" w:line="285" w:lineRule="atLeast"/>
+        <w:rPr>
+          <w:rFonts w:ascii="Consolas" w:eastAsia="Times New Roman" w:hAnsi="Consolas" w:cs="Times New Roman"/>
+          <w:color w:val="BBBBBB"/>
+          <w:sz w:val="21"/>
+          <w:szCs w:val="21"/>
+          <w:lang w:val="en-US"/>
+        </w:rPr>
+      </w:pPr>
+    </w:p>
+    <w:p>
+      <w:pPr>
+        <w:shd w:val="clear" w:color="auto" w:fill="262335"/>
+        <w:spacing w:after="0" w:line="285" w:lineRule="atLeast"/>
+        <w:rPr>
+          <w:rFonts w:ascii="Consolas" w:eastAsia="Times New Roman" w:hAnsi="Consolas" w:cs="Times New Roman"/>
+          <w:color w:val="BBBBBB"/>
+          <w:sz w:val="21"/>
+          <w:szCs w:val="21"/>
+          <w:lang w:val="en-US"/>
+        </w:rPr>
+      </w:pPr>
+      <w:r>
+        <w:rPr>
+          <w:rFonts w:ascii="Consolas" w:eastAsia="Times New Roman" w:hAnsi="Consolas" w:cs="Times New Roman"/>
+          <w:color w:val="FEDE5D"/>
+          <w:sz w:val="21"/>
+          <w:szCs w:val="21"/>
+          <w:lang w:val="en-US"/>
+        </w:rPr>
+        <w:t>const</w:t>
+      </w:r>
+      <w:r>
+        <w:rPr>
+          <w:rFonts w:ascii="Consolas" w:eastAsia="Times New Roman" w:hAnsi="Consolas" w:cs="Times New Roman"/>
+          <w:color w:val="BBBBBB"/>
+          <w:sz w:val="21"/>
+          <w:szCs w:val="21"/>
+          <w:lang w:val="en-US"/>
+        </w:rPr>
+        <w:t> </w:t>
+      </w:r>
+      <w:r>
+        <w:rPr>
+          <w:rFonts w:ascii="Consolas" w:eastAsia="Times New Roman" w:hAnsi="Consolas" w:cs="Times New Roman"/>
+          <w:color w:val="36F9F6"/>
+          <w:sz w:val="21"/>
+          <w:szCs w:val="21"/>
+          <w:lang w:val="en-US"/>
+        </w:rPr>
+        <w:t>Comment</w:t>
+      </w:r>
+      <w:r>
+        <w:rPr>
+          <w:rFonts w:ascii="Consolas" w:eastAsia="Times New Roman" w:hAnsi="Consolas" w:cs="Times New Roman"/>
+          <w:color w:val="BBBBBB"/>
+          <w:sz w:val="21"/>
+          <w:szCs w:val="21"/>
+          <w:lang w:val="en-US"/>
+        </w:rPr>
+        <w:t> </w:t>
+      </w:r>
+      <w:r>
+        <w:rPr>
+          <w:rFonts w:ascii="Consolas" w:eastAsia="Times New Roman" w:hAnsi="Consolas" w:cs="Times New Roman"/>
+          <w:color w:val="FFFFFF"/>
+          <w:sz w:val="21"/>
+          <w:szCs w:val="21"/>
+          <w:lang w:val="en-US"/>
+        </w:rPr>
+        <w:t>=</w:t>
+      </w:r>
+      <w:r>
+        <w:rPr>
+          <w:rFonts w:ascii="Consolas" w:eastAsia="Times New Roman" w:hAnsi="Consolas" w:cs="Times New Roman"/>
+          <w:color w:val="BBBBBB"/>
+          <w:sz w:val="21"/>
+          <w:szCs w:val="21"/>
+          <w:lang w:val="en-US"/>
+        </w:rPr>
+        <w:t> ({ </w:t>
+      </w:r>
+      <w:r>
+        <w:rPr>
+          <w:rFonts w:ascii="Consolas" w:eastAsia="Times New Roman" w:hAnsi="Consolas" w:cs="Times New Roman"/>
+          <w:i/>
+          <w:iCs/>
+          <w:color w:val="FF7EDB"/>
+          <w:sz w:val="21"/>
+          <w:szCs w:val="21"/>
+          <w:lang w:val="en-US"/>
+        </w:rPr>
+        <w:t>comment</w:t>
+      </w:r>
+      <w:r>
+        <w:rPr>
+          <w:rFonts w:ascii="Consolas" w:eastAsia="Times New Roman" w:hAnsi="Consolas" w:cs="Times New Roman"/>
+          <w:color w:val="BBBBBB"/>
+          <w:sz w:val="21"/>
+          <w:szCs w:val="21"/>
+          <w:lang w:val="en-US"/>
+        </w:rPr>
+        <w:t> }</w:t>
+      </w:r>
+      <w:r>
+        <w:rPr>
+          <w:rFonts w:ascii="Consolas" w:eastAsia="Times New Roman" w:hAnsi="Consolas" w:cs="Times New Roman"/>
+          <w:color w:val="FEDE5D"/>
+          <w:sz w:val="21"/>
+          <w:szCs w:val="21"/>
+          <w:lang w:val="en-US"/>
+        </w:rPr>
+        <w:t>:</w:t>
+      </w:r>
+      <w:r>
+        <w:rPr>
+          <w:rFonts w:ascii="Consolas" w:eastAsia="Times New Roman" w:hAnsi="Consolas" w:cs="Times New Roman"/>
+          <w:color w:val="BBBBBB"/>
+          <w:sz w:val="21"/>
+          <w:szCs w:val="21"/>
+          <w:lang w:val="en-US"/>
+        </w:rPr>
+        <w:t> </w:t>
+      </w:r>
+      <w:r>
+        <w:rPr>
+          <w:rFonts w:ascii="Consolas" w:eastAsia="Times New Roman" w:hAnsi="Consolas" w:cs="Times New Roman"/>
+          <w:color w:val="FE4450"/>
+          <w:sz w:val="21"/>
+          <w:szCs w:val="21"/>
+          <w:lang w:val="en-US"/>
+        </w:rPr>
+        <w:t>any</w:t>
+      </w:r>
+      <w:r>
+        <w:rPr>
+          <w:rFonts w:ascii="Consolas" w:eastAsia="Times New Roman" w:hAnsi="Consolas" w:cs="Times New Roman"/>
+          <w:color w:val="BBBBBB"/>
+          <w:sz w:val="21"/>
+          <w:szCs w:val="21"/>
+          <w:lang w:val="en-US"/>
+        </w:rPr>
+        <w:t>) </w:t>
+      </w:r>
+      <w:r>
+        <w:rPr>
+          <w:rFonts w:ascii="Consolas" w:eastAsia="Times New Roman" w:hAnsi="Consolas" w:cs="Times New Roman"/>
+          <w:color w:val="FEDE5D"/>
+          <w:sz w:val="21"/>
+          <w:szCs w:val="21"/>
+          <w:lang w:val="en-US"/>
+        </w:rPr>
+        <w:t>=&gt;</w:t>
+      </w:r>
+      <w:r>
+        <w:rPr>
+          <w:rFonts w:ascii="Consolas" w:eastAsia="Times New Roman" w:hAnsi="Consolas" w:cs="Times New Roman"/>
+          <w:color w:val="BBBBBB"/>
+          <w:sz w:val="21"/>
+          <w:szCs w:val="21"/>
+          <w:lang w:val="en-US"/>
+        </w:rPr>
+        <w:t> (</w:t>
+      </w:r>
+    </w:p>
+    <w:p>
+      <w:pPr>
+        <w:shd w:val="clear" w:color="auto" w:fill="262335"/>
+        <w:spacing w:after="0" w:line="285" w:lineRule="atLeast"/>
+        <w:rPr>
+          <w:rFonts w:ascii="Consolas" w:eastAsia="Times New Roman" w:hAnsi="Consolas" w:cs="Times New Roman"/>
+          <w:color w:val="BBBBBB"/>
+          <w:sz w:val="21"/>
+          <w:szCs w:val="21"/>
+          <w:lang w:val="en-US"/>
+        </w:rPr>
+      </w:pPr>
+      <w:r>
+        <w:rPr>
+          <w:rFonts w:ascii="Consolas" w:eastAsia="Times New Roman" w:hAnsi="Consolas" w:cs="Times New Roman"/>
+          <w:color w:val="BBBBBB"/>
+          <w:sz w:val="21"/>
+          <w:szCs w:val="21"/>
+          <w:lang w:val="en-US"/>
+        </w:rPr>
+        <w:t>  </w:t>
+      </w:r>
+      <w:r>
+        <w:rPr>
+          <w:rFonts w:ascii="Consolas" w:eastAsia="Times New Roman" w:hAnsi="Consolas" w:cs="Times New Roman"/>
+          <w:color w:val="36F9F6"/>
+          <w:sz w:val="21"/>
+          <w:szCs w:val="21"/>
+          <w:lang w:val="en-US"/>
+        </w:rPr>
+        <w:t>&lt;</w:t>
+      </w:r>
+      <w:r>
+        <w:rPr>
+          <w:rFonts w:ascii="Consolas" w:eastAsia="Times New Roman" w:hAnsi="Consolas" w:cs="Times New Roman"/>
+          <w:color w:val="72F1B8"/>
+          <w:sz w:val="21"/>
+          <w:szCs w:val="21"/>
+          <w:lang w:val="en-US"/>
+        </w:rPr>
+        <w:t>div</w:t>
+      </w:r>
+      <w:r>
+        <w:rPr>
+          <w:rFonts w:ascii="Consolas" w:eastAsia="Times New Roman" w:hAnsi="Consolas" w:cs="Times New Roman"/>
+          <w:color w:val="BBBBBB"/>
+          <w:sz w:val="21"/>
+          <w:szCs w:val="21"/>
+          <w:lang w:val="en-US"/>
+        </w:rPr>
+        <w:t> </w:t>
+      </w:r>
+      <w:r>
+        <w:rPr>
+          <w:rFonts w:ascii="Consolas" w:eastAsia="Times New Roman" w:hAnsi="Consolas" w:cs="Times New Roman"/>
+          <w:color w:val="FEDE5D"/>
+          <w:sz w:val="21"/>
+          <w:szCs w:val="21"/>
+          <w:lang w:val="en-US"/>
+        </w:rPr>
+        <w:t>className</w:t>
+      </w:r>
+      <w:r>
+        <w:rPr>
+          <w:rFonts w:ascii="Consolas" w:eastAsia="Times New Roman" w:hAnsi="Consolas" w:cs="Times New Roman"/>
+          <w:color w:val="FFFFFF"/>
+          <w:sz w:val="21"/>
+          <w:szCs w:val="21"/>
+          <w:lang w:val="en-US"/>
+        </w:rPr>
+        <w:t>=</w:t>
+      </w:r>
+      <w:r>
+        <w:rPr>
+          <w:rFonts w:ascii="Consolas" w:eastAsia="Times New Roman" w:hAnsi="Consolas" w:cs="Times New Roman"/>
+          <w:color w:val="FEDE5D"/>
+          <w:sz w:val="21"/>
+          <w:szCs w:val="21"/>
+          <w:lang w:val="en-US"/>
+        </w:rPr>
+        <w:t>{</w:t>
+      </w:r>
+      <w:r>
+        <w:rPr>
+          <w:rFonts w:ascii="Consolas" w:eastAsia="Times New Roman" w:hAnsi="Consolas" w:cs="Times New Roman"/>
+          <w:color w:val="FF7EDB"/>
+          <w:sz w:val="21"/>
+          <w:szCs w:val="21"/>
+          <w:lang w:val="en-US"/>
+        </w:rPr>
+        <w:t>styles</w:t>
+      </w:r>
+      <w:r>
+        <w:rPr>
+          <w:rFonts w:ascii="Consolas" w:eastAsia="Times New Roman" w:hAnsi="Consolas" w:cs="Times New Roman"/>
+          <w:color w:val="BBBBBB"/>
+          <w:sz w:val="21"/>
+          <w:szCs w:val="21"/>
+          <w:lang w:val="en-US"/>
+        </w:rPr>
+        <w:t>.</w:t>
+      </w:r>
+      <w:r>
+        <w:rPr>
+          <w:rFonts w:ascii="Consolas" w:eastAsia="Times New Roman" w:hAnsi="Consolas" w:cs="Times New Roman"/>
+          <w:color w:val="FF7EDB"/>
+          <w:sz w:val="21"/>
+          <w:szCs w:val="21"/>
+          <w:lang w:val="en-US"/>
+        </w:rPr>
+        <w:t>comment</w:t>
+      </w:r>
+      <w:r>
+        <w:rPr>
+          <w:rFonts w:ascii="Consolas" w:eastAsia="Times New Roman" w:hAnsi="Consolas" w:cs="Times New Roman"/>
+          <w:color w:val="FEDE5D"/>
+          <w:sz w:val="21"/>
+          <w:szCs w:val="21"/>
+          <w:lang w:val="en-US"/>
+        </w:rPr>
+        <w:t>}</w:t>
+      </w:r>
+      <w:r>
+        <w:rPr>
+          <w:rFonts w:ascii="Consolas" w:eastAsia="Times New Roman" w:hAnsi="Consolas" w:cs="Times New Roman"/>
+          <w:color w:val="36F9F6"/>
+          <w:sz w:val="21"/>
+          <w:szCs w:val="21"/>
+          <w:lang w:val="en-US"/>
+        </w:rPr>
+        <w:t>&gt;</w:t>
+      </w:r>
+    </w:p>
+    <w:p>
+      <w:pPr>
+        <w:shd w:val="clear" w:color="auto" w:fill="262335"/>
+        <w:spacing w:after="0" w:line="285" w:lineRule="atLeast"/>
+        <w:rPr>
+          <w:rFonts w:ascii="Consolas" w:eastAsia="Times New Roman" w:hAnsi="Consolas" w:cs="Times New Roman"/>
+          <w:color w:val="BBBBBB"/>
+          <w:sz w:val="21"/>
+          <w:szCs w:val="21"/>
+          <w:lang w:val="en-US"/>
+        </w:rPr>
+      </w:pPr>
+      <w:r>
+        <w:rPr>
+          <w:rFonts w:ascii="Consolas" w:eastAsia="Times New Roman" w:hAnsi="Consolas" w:cs="Times New Roman"/>
+          <w:color w:val="BBBBBB"/>
+          <w:sz w:val="21"/>
+          <w:szCs w:val="21"/>
+          <w:lang w:val="en-US"/>
+        </w:rPr>
+        <w:t>    </w:t>
+      </w:r>
+      <w:r>
+        <w:rPr>
+          <w:rFonts w:ascii="Consolas" w:eastAsia="Times New Roman" w:hAnsi="Consolas" w:cs="Times New Roman"/>
+          <w:color w:val="36F9F6"/>
+          <w:sz w:val="21"/>
+          <w:szCs w:val="21"/>
+          <w:lang w:val="en-US"/>
+        </w:rPr>
+        <w:t>&lt;</w:t>
+      </w:r>
+      <w:r>
+        <w:rPr>
+          <w:rFonts w:ascii="Consolas" w:eastAsia="Times New Roman" w:hAnsi="Consolas" w:cs="Times New Roman"/>
+          <w:color w:val="72F1B8"/>
+          <w:sz w:val="21"/>
+          <w:szCs w:val="21"/>
+          <w:lang w:val="en-US"/>
+        </w:rPr>
+        <w:t>div</w:t>
+      </w:r>
+      <w:r>
+        <w:rPr>
+          <w:rFonts w:ascii="Consolas" w:eastAsia="Times New Roman" w:hAnsi="Consolas" w:cs="Times New Roman"/>
+          <w:color w:val="BBBBBB"/>
+          <w:sz w:val="21"/>
+          <w:szCs w:val="21"/>
+          <w:lang w:val="en-US"/>
+        </w:rPr>
+        <w:t> </w:t>
+      </w:r>
+      <w:r>
+        <w:rPr>
+          <w:rFonts w:ascii="Consolas" w:eastAsia="Times New Roman" w:hAnsi="Consolas" w:cs="Times New Roman"/>
+          <w:color w:val="FEDE5D"/>
+          <w:sz w:val="21"/>
+          <w:szCs w:val="21"/>
+          <w:lang w:val="en-US"/>
+        </w:rPr>
+        <w:t>className</w:t>
+      </w:r>
+      <w:r>
+        <w:rPr>
+          <w:rFonts w:ascii="Consolas" w:eastAsia="Times New Roman" w:hAnsi="Consolas" w:cs="Times New Roman"/>
+          <w:color w:val="FFFFFF"/>
+          <w:sz w:val="21"/>
+          <w:szCs w:val="21"/>
+          <w:lang w:val="en-US"/>
+        </w:rPr>
+        <w:t>=</w:t>
+      </w:r>
+      <w:r>
+        <w:rPr>
+          <w:rFonts w:ascii="Consolas" w:eastAsia="Times New Roman" w:hAnsi="Consolas" w:cs="Times New Roman"/>
+          <w:color w:val="FEDE5D"/>
+          <w:sz w:val="21"/>
+          <w:szCs w:val="21"/>
+          <w:lang w:val="en-US"/>
+        </w:rPr>
+        <w:t>{</w:t>
+      </w:r>
+      <w:r>
+        <w:rPr>
+          <w:rFonts w:ascii="Consolas" w:eastAsia="Times New Roman" w:hAnsi="Consolas" w:cs="Times New Roman"/>
+          <w:color w:val="FF7EDB"/>
+          <w:sz w:val="21"/>
+          <w:szCs w:val="21"/>
+          <w:lang w:val="en-US"/>
+        </w:rPr>
+        <w:t>styles</w:t>
+      </w:r>
+      <w:r>
+        <w:rPr>
+          <w:rFonts w:ascii="Consolas" w:eastAsia="Times New Roman" w:hAnsi="Consolas" w:cs="Times New Roman"/>
+          <w:color w:val="BBBBBB"/>
+          <w:sz w:val="21"/>
+          <w:szCs w:val="21"/>
+          <w:lang w:val="en-US"/>
+        </w:rPr>
+        <w:t>.</w:t>
+      </w:r>
+      <w:r>
+        <w:rPr>
+          <w:rFonts w:ascii="Consolas" w:eastAsia="Times New Roman" w:hAnsi="Consolas" w:cs="Times New Roman"/>
+          <w:color w:val="FF7EDB"/>
+          <w:sz w:val="21"/>
+          <w:szCs w:val="21"/>
+          <w:lang w:val="en-US"/>
+        </w:rPr>
+        <w:t>comment__user</w:t>
+      </w:r>
+      <w:r>
+        <w:rPr>
+          <w:rFonts w:ascii="Consolas" w:eastAsia="Times New Roman" w:hAnsi="Consolas" w:cs="Times New Roman"/>
+          <w:color w:val="FEDE5D"/>
+          <w:sz w:val="21"/>
+          <w:szCs w:val="21"/>
+          <w:lang w:val="en-US"/>
+        </w:rPr>
+        <w:t>}</w:t>
+      </w:r>
+      <w:r>
+        <w:rPr>
+          <w:rFonts w:ascii="Consolas" w:eastAsia="Times New Roman" w:hAnsi="Consolas" w:cs="Times New Roman"/>
+          <w:color w:val="36F9F6"/>
+          <w:sz w:val="21"/>
+          <w:szCs w:val="21"/>
+          <w:lang w:val="en-US"/>
+        </w:rPr>
+        <w:t>&gt;</w:t>
+      </w:r>
+      <w:r>
+        <w:rPr>
+          <w:rFonts w:ascii="Consolas" w:eastAsia="Times New Roman" w:hAnsi="Consolas" w:cs="Times New Roman"/>
+          <w:color w:val="FEDE5D"/>
+          <w:sz w:val="21"/>
+          <w:szCs w:val="21"/>
+          <w:lang w:val="en-US"/>
+        </w:rPr>
+        <w:t>{</w:t>
+      </w:r>
+      <w:r>
+        <w:rPr>
+          <w:rFonts w:ascii="Consolas" w:eastAsia="Times New Roman" w:hAnsi="Consolas" w:cs="Times New Roman"/>
+          <w:color w:val="FF7EDB"/>
+          <w:sz w:val="21"/>
+          <w:szCs w:val="21"/>
+          <w:lang w:val="en-US"/>
+        </w:rPr>
+        <w:t>comment</w:t>
+      </w:r>
+      <w:r>
+        <w:rPr>
+          <w:rFonts w:ascii="Consolas" w:eastAsia="Times New Roman" w:hAnsi="Consolas" w:cs="Times New Roman"/>
+          <w:color w:val="BBBBBB"/>
+          <w:sz w:val="21"/>
+          <w:szCs w:val="21"/>
+          <w:lang w:val="en-US"/>
+        </w:rPr>
+        <w:t>.</w:t>
+      </w:r>
+      <w:r>
+        <w:rPr>
+          <w:rFonts w:ascii="Consolas" w:eastAsia="Times New Roman" w:hAnsi="Consolas" w:cs="Times New Roman"/>
+          <w:color w:val="FF7EDB"/>
+          <w:sz w:val="21"/>
+          <w:szCs w:val="21"/>
+          <w:lang w:val="en-US"/>
+        </w:rPr>
+        <w:t>user</w:t>
+      </w:r>
+      <w:r>
+        <w:rPr>
+          <w:rFonts w:ascii="Consolas" w:eastAsia="Times New Roman" w:hAnsi="Consolas" w:cs="Times New Roman"/>
+          <w:color w:val="FEDE5D"/>
+          <w:sz w:val="21"/>
+          <w:szCs w:val="21"/>
+          <w:lang w:val="en-US"/>
+        </w:rPr>
+        <w:t>}</w:t>
+      </w:r>
+      <w:r>
+        <w:rPr>
+          <w:rFonts w:ascii="Consolas" w:eastAsia="Times New Roman" w:hAnsi="Consolas" w:cs="Times New Roman"/>
+          <w:color w:val="36F9F6"/>
+          <w:sz w:val="21"/>
+          <w:szCs w:val="21"/>
+          <w:lang w:val="en-US"/>
+        </w:rPr>
+        <w:t>&lt;/</w:t>
+      </w:r>
+      <w:r>
+        <w:rPr>
+          <w:rFonts w:ascii="Consolas" w:eastAsia="Times New Roman" w:hAnsi="Consolas" w:cs="Times New Roman"/>
+          <w:color w:val="72F1B8"/>
+          <w:sz w:val="21"/>
+          <w:szCs w:val="21"/>
+          <w:lang w:val="en-US"/>
+        </w:rPr>
+        <w:t>div</w:t>
+      </w:r>
+      <w:r>
+        <w:rPr>
+          <w:rFonts w:ascii="Consolas" w:eastAsia="Times New Roman" w:hAnsi="Consolas" w:cs="Times New Roman"/>
+          <w:color w:val="36F9F6"/>
+          <w:sz w:val="21"/>
+          <w:szCs w:val="21"/>
+          <w:lang w:val="en-US"/>
+        </w:rPr>
+        <w:t>&gt;</w:t>
+      </w:r>
+    </w:p>
+    <w:p>
+      <w:pPr>
+        <w:shd w:val="clear" w:color="auto" w:fill="262335"/>
+        <w:spacing w:after="0" w:line="285" w:lineRule="atLeast"/>
+        <w:rPr>
+          <w:rFonts w:ascii="Consolas" w:eastAsia="Times New Roman" w:hAnsi="Consolas" w:cs="Times New Roman"/>
+          <w:color w:val="BBBBBB"/>
+          <w:sz w:val="21"/>
+          <w:szCs w:val="21"/>
+          <w:lang w:val="en-US"/>
+        </w:rPr>
+      </w:pPr>
+      <w:r>
+        <w:rPr>
+          <w:rFonts w:ascii="Consolas" w:eastAsia="Times New Roman" w:hAnsi="Consolas" w:cs="Times New Roman"/>
+          <w:color w:val="BBBBBB"/>
+          <w:sz w:val="21"/>
+          <w:szCs w:val="21"/>
+          <w:lang w:val="en-US"/>
+        </w:rPr>
+        <w:t>    </w:t>
+      </w:r>
+      <w:r>
+        <w:rPr>
+          <w:rFonts w:ascii="Consolas" w:eastAsia="Times New Roman" w:hAnsi="Consolas" w:cs="Times New Roman"/>
+          <w:color w:val="36F9F6"/>
+          <w:sz w:val="21"/>
+          <w:szCs w:val="21"/>
+          <w:lang w:val="en-US"/>
+        </w:rPr>
+        <w:t>&lt;</w:t>
+      </w:r>
+      <w:r>
+        <w:rPr>
+          <w:rFonts w:ascii="Consolas" w:eastAsia="Times New Roman" w:hAnsi="Consolas" w:cs="Times New Roman"/>
+          <w:color w:val="72F1B8"/>
+          <w:sz w:val="21"/>
+          <w:szCs w:val="21"/>
+          <w:lang w:val="en-US"/>
+        </w:rPr>
+        <w:t>div</w:t>
+      </w:r>
+    </w:p>
+    <w:p>
+      <w:pPr>
+        <w:shd w:val="clear" w:color="auto" w:fill="262335"/>
+        <w:spacing w:after="0" w:line="285" w:lineRule="atLeast"/>
+        <w:rPr>
+          <w:rFonts w:ascii="Consolas" w:eastAsia="Times New Roman" w:hAnsi="Consolas" w:cs="Times New Roman"/>
+          <w:color w:val="BBBBBB"/>
+          <w:sz w:val="21"/>
+          <w:szCs w:val="21"/>
+          <w:lang w:val="en-US"/>
+        </w:rPr>
+      </w:pPr>
+      <w:r>
+        <w:rPr>
+          <w:rFonts w:ascii="Consolas" w:eastAsia="Times New Roman" w:hAnsi="Consolas" w:cs="Times New Roman"/>
+          <w:color w:val="BBBBBB"/>
+          <w:sz w:val="21"/>
+          <w:szCs w:val="21"/>
+          <w:lang w:val="en-US"/>
+        </w:rPr>
+        <w:t>      </w:t>
+      </w:r>
+      <w:r>
+        <w:rPr>
+          <w:rFonts w:ascii="Consolas" w:eastAsia="Times New Roman" w:hAnsi="Consolas" w:cs="Times New Roman"/>
+          <w:color w:val="FEDE5D"/>
+          <w:sz w:val="21"/>
+          <w:szCs w:val="21"/>
+          <w:lang w:val="en-US"/>
+        </w:rPr>
+        <w:t>className</w:t>
+      </w:r>
+      <w:r>
+        <w:rPr>
+          <w:rFonts w:ascii="Consolas" w:eastAsia="Times New Roman" w:hAnsi="Consolas" w:cs="Times New Roman"/>
+          <w:color w:val="FFFFFF"/>
+          <w:sz w:val="21"/>
+          <w:szCs w:val="21"/>
+          <w:lang w:val="en-US"/>
+        </w:rPr>
+        <w:t>=</w:t>
+      </w:r>
+      <w:r>
+        <w:rPr>
+          <w:rFonts w:ascii="Consolas" w:eastAsia="Times New Roman" w:hAnsi="Consolas" w:cs="Times New Roman"/>
+          <w:color w:val="FEDE5D"/>
+          <w:sz w:val="21"/>
+          <w:szCs w:val="21"/>
+          <w:lang w:val="en-US"/>
+        </w:rPr>
+        <w:t>{</w:t>
+      </w:r>
+      <w:r>
+        <w:rPr>
+          <w:rFonts w:ascii="Consolas" w:eastAsia="Times New Roman" w:hAnsi="Consolas" w:cs="Times New Roman"/>
+          <w:color w:val="FF7EDB"/>
+          <w:sz w:val="21"/>
+          <w:szCs w:val="21"/>
+          <w:lang w:val="en-US"/>
+        </w:rPr>
+        <w:t>styles</w:t>
+      </w:r>
+      <w:r>
+        <w:rPr>
+          <w:rFonts w:ascii="Consolas" w:eastAsia="Times New Roman" w:hAnsi="Consolas" w:cs="Times New Roman"/>
+          <w:color w:val="BBBBBB"/>
+          <w:sz w:val="21"/>
+          <w:szCs w:val="21"/>
+          <w:lang w:val="en-US"/>
+        </w:rPr>
+        <w:t>.</w:t>
+      </w:r>
+      <w:r>
+        <w:rPr>
+          <w:rFonts w:ascii="Consolas" w:eastAsia="Times New Roman" w:hAnsi="Consolas" w:cs="Times New Roman"/>
+          <w:color w:val="FF7EDB"/>
+          <w:sz w:val="21"/>
+          <w:szCs w:val="21"/>
+          <w:lang w:val="en-US"/>
+        </w:rPr>
+        <w:t>comment__content</w:t>
+      </w:r>
+      <w:r>
+        <w:rPr>
+          <w:rFonts w:ascii="Consolas" w:eastAsia="Times New Roman" w:hAnsi="Consolas" w:cs="Times New Roman"/>
+          <w:color w:val="FEDE5D"/>
+          <w:sz w:val="21"/>
+          <w:szCs w:val="21"/>
+          <w:lang w:val="en-US"/>
+        </w:rPr>
+        <w:t>}</w:t>
+      </w:r>
+    </w:p>
+    <w:p>
+      <w:pPr>
+        <w:shd w:val="clear" w:color="auto" w:fill="262335"/>
+        <w:spacing w:after="0" w:line="285" w:lineRule="atLeast"/>
+        <w:rPr>
+          <w:rFonts w:ascii="Consolas" w:eastAsia="Times New Roman" w:hAnsi="Consolas" w:cs="Times New Roman"/>
+          <w:color w:val="BBBBBB"/>
+          <w:sz w:val="21"/>
+          <w:szCs w:val="21"/>
+          <w:lang w:val="en-US"/>
+        </w:rPr>
+      </w:pPr>
+      <w:r>
+        <w:rPr>
+          <w:rFonts w:ascii="Consolas" w:eastAsia="Times New Roman" w:hAnsi="Consolas" w:cs="Times New Roman"/>
+          <w:color w:val="BBBBBB"/>
+          <w:sz w:val="21"/>
+          <w:szCs w:val="21"/>
+          <w:lang w:val="en-US"/>
+        </w:rPr>
+        <w:t>      </w:t>
+      </w:r>
+      <w:r>
+        <w:rPr>
+          <w:rFonts w:ascii="Consolas" w:eastAsia="Times New Roman" w:hAnsi="Consolas" w:cs="Times New Roman"/>
+          <w:color w:val="FF0000"/>
+          <w:sz w:val="21"/>
+          <w:szCs w:val="21"/>
+          <w:highlight w:val="yellow"/>
+          <w:lang w:val="en-US"/>
+        </w:rPr>
+        <w:t>dangerouslySetInnerHTML</w:t>
+      </w:r>
+      <w:r>
+        <w:rPr>
+          <w:rFonts w:ascii="Consolas" w:eastAsia="Times New Roman" w:hAnsi="Consolas" w:cs="Times New Roman"/>
+          <w:color w:val="FFFFFF"/>
+          <w:sz w:val="21"/>
+          <w:szCs w:val="21"/>
+          <w:lang w:val="en-US"/>
+        </w:rPr>
+        <w:t>=</w:t>
+      </w:r>
+      <w:r>
+        <w:rPr>
+          <w:rFonts w:ascii="Consolas" w:eastAsia="Times New Roman" w:hAnsi="Consolas" w:cs="Times New Roman"/>
+          <w:color w:val="FEDE5D"/>
+          <w:sz w:val="21"/>
+          <w:szCs w:val="21"/>
+          <w:lang w:val="en-US"/>
+        </w:rPr>
+        <w:t>{</w:t>
+      </w:r>
+      <w:r>
+        <w:rPr>
+          <w:rFonts w:ascii="Consolas" w:eastAsia="Times New Roman" w:hAnsi="Consolas" w:cs="Times New Roman"/>
+          <w:color w:val="BBBBBB"/>
+          <w:sz w:val="21"/>
+          <w:szCs w:val="21"/>
+          <w:lang w:val="en-US"/>
+        </w:rPr>
+        <w:t>{ </w:t>
+      </w:r>
+      <w:r>
+        <w:rPr>
+          <w:rFonts w:ascii="Consolas" w:eastAsia="Times New Roman" w:hAnsi="Consolas" w:cs="Times New Roman"/>
+          <w:color w:val="FF7EDB"/>
+          <w:sz w:val="21"/>
+          <w:szCs w:val="21"/>
+          <w:lang w:val="en-US"/>
+        </w:rPr>
+        <w:t>__html</w:t>
+      </w:r>
+      <w:r>
+        <w:rPr>
+          <w:rFonts w:ascii="Consolas" w:eastAsia="Times New Roman" w:hAnsi="Consolas" w:cs="Times New Roman"/>
+          <w:color w:val="B6B1B1"/>
+          <w:sz w:val="21"/>
+          <w:szCs w:val="21"/>
+          <w:lang w:val="en-US"/>
+        </w:rPr>
+        <w:t>:</w:t>
+      </w:r>
+      <w:r>
+        <w:rPr>
+          <w:rFonts w:ascii="Consolas" w:eastAsia="Times New Roman" w:hAnsi="Consolas" w:cs="Times New Roman"/>
+          <w:color w:val="BBBBBB"/>
+          <w:sz w:val="21"/>
+          <w:szCs w:val="21"/>
+          <w:lang w:val="en-US"/>
+        </w:rPr>
+        <w:t> </w:t>
+      </w:r>
+      <w:r>
+        <w:rPr>
+          <w:rFonts w:ascii="Consolas" w:eastAsia="Times New Roman" w:hAnsi="Consolas" w:cs="Times New Roman"/>
+          <w:color w:val="FF7EDB"/>
+          <w:sz w:val="21"/>
+          <w:szCs w:val="21"/>
+          <w:lang w:val="en-US"/>
+        </w:rPr>
+        <w:t>comment</w:t>
+      </w:r>
+      <w:r>
+        <w:rPr>
+          <w:rFonts w:ascii="Consolas" w:eastAsia="Times New Roman" w:hAnsi="Consolas" w:cs="Times New Roman"/>
+          <w:color w:val="BBBBBB"/>
+          <w:sz w:val="21"/>
+          <w:szCs w:val="21"/>
+          <w:lang w:val="en-US"/>
+        </w:rPr>
+        <w:t>.</w:t>
+      </w:r>
+      <w:r>
+        <w:rPr>
+          <w:rFonts w:ascii="Consolas" w:eastAsia="Times New Roman" w:hAnsi="Consolas" w:cs="Times New Roman"/>
+          <w:color w:val="FF7EDB"/>
+          <w:sz w:val="21"/>
+          <w:szCs w:val="21"/>
+          <w:lang w:val="en-US"/>
+        </w:rPr>
+        <w:t>content</w:t>
+      </w:r>
+      <w:r>
+        <w:rPr>
+          <w:rFonts w:ascii="Consolas" w:eastAsia="Times New Roman" w:hAnsi="Consolas" w:cs="Times New Roman"/>
+          <w:color w:val="BBBBBB"/>
+          <w:sz w:val="21"/>
+          <w:szCs w:val="21"/>
+          <w:lang w:val="en-US"/>
+        </w:rPr>
+        <w:t> }</w:t>
+      </w:r>
+      <w:r>
+        <w:rPr>
+          <w:rFonts w:ascii="Consolas" w:eastAsia="Times New Roman" w:hAnsi="Consolas" w:cs="Times New Roman"/>
+          <w:color w:val="FEDE5D"/>
+          <w:sz w:val="21"/>
+          <w:szCs w:val="21"/>
+          <w:lang w:val="en-US"/>
+        </w:rPr>
+        <w:t>}</w:t>
+      </w:r>
+    </w:p>
+    <w:p>
+      <w:pPr>
+        <w:shd w:val="clear" w:color="auto" w:fill="262335"/>
+        <w:spacing w:after="0" w:line="285" w:lineRule="atLeast"/>
+        <w:rPr>
+          <w:rFonts w:ascii="Consolas" w:eastAsia="Times New Roman" w:hAnsi="Consolas" w:cs="Times New Roman"/>
+          <w:color w:val="BBBBBB"/>
+          <w:sz w:val="21"/>
+          <w:szCs w:val="21"/>
+          <w:lang w:val="en-US"/>
+        </w:rPr>
+      </w:pPr>
+      <w:r>
+        <w:rPr>
+          <w:rFonts w:ascii="Consolas" w:eastAsia="Times New Roman" w:hAnsi="Consolas" w:cs="Times New Roman"/>
+          <w:color w:val="BBBBBB"/>
+          <w:sz w:val="21"/>
+          <w:szCs w:val="21"/>
+          <w:lang w:val="en-US"/>
+        </w:rPr>
+        <w:t>    </w:t>
+      </w:r>
+      <w:r>
+        <w:rPr>
+          <w:rFonts w:ascii="Consolas" w:eastAsia="Times New Roman" w:hAnsi="Consolas" w:cs="Times New Roman"/>
+          <w:color w:val="36F9F6"/>
+          <w:sz w:val="21"/>
+          <w:szCs w:val="21"/>
+          <w:lang w:val="en-US"/>
+        </w:rPr>
+        <w:t>&gt;&lt;/</w:t>
+      </w:r>
+      <w:r>
+        <w:rPr>
+          <w:rFonts w:ascii="Consolas" w:eastAsia="Times New Roman" w:hAnsi="Consolas" w:cs="Times New Roman"/>
+          <w:color w:val="72F1B8"/>
+          <w:sz w:val="21"/>
+          <w:szCs w:val="21"/>
+          <w:lang w:val="en-US"/>
+        </w:rPr>
+        <w:t>div</w:t>
+      </w:r>
+      <w:r>
+        <w:rPr>
+          <w:rFonts w:ascii="Consolas" w:eastAsia="Times New Roman" w:hAnsi="Consolas" w:cs="Times New Roman"/>
+          <w:color w:val="36F9F6"/>
+          <w:sz w:val="21"/>
+          <w:szCs w:val="21"/>
+          <w:lang w:val="en-US"/>
+        </w:rPr>
+        <w:t>&gt;</w:t>
+      </w:r>
+    </w:p>
+    <w:p>
+      <w:pPr>
+        <w:shd w:val="clear" w:color="auto" w:fill="262335"/>
+        <w:spacing w:after="0" w:line="285" w:lineRule="atLeast"/>
+        <w:rPr>
+          <w:rFonts w:ascii="Consolas" w:eastAsia="Times New Roman" w:hAnsi="Consolas" w:cs="Times New Roman"/>
+          <w:color w:val="BBBBBB"/>
+          <w:sz w:val="21"/>
+          <w:szCs w:val="21"/>
+          <w:lang w:val="en-US"/>
+        </w:rPr>
+      </w:pPr>
+      <w:r>
+        <w:rPr>
+          <w:rFonts w:ascii="Consolas" w:eastAsia="Times New Roman" w:hAnsi="Consolas" w:cs="Times New Roman"/>
+          <w:color w:val="BBBBBB"/>
+          <w:sz w:val="21"/>
+          <w:szCs w:val="21"/>
+          <w:lang w:val="en-US"/>
+        </w:rPr>
+        <w:t>  </w:t>
+      </w:r>
+      <w:r>
+        <w:rPr>
+          <w:rFonts w:ascii="Consolas" w:eastAsia="Times New Roman" w:hAnsi="Consolas" w:cs="Times New Roman"/>
+          <w:color w:val="36F9F6"/>
+          <w:sz w:val="21"/>
+          <w:szCs w:val="21"/>
+          <w:lang w:val="en-US"/>
+        </w:rPr>
+        <w:t>&lt;/</w:t>
+      </w:r>
+      <w:r>
+        <w:rPr>
+          <w:rFonts w:ascii="Consolas" w:eastAsia="Times New Roman" w:hAnsi="Consolas" w:cs="Times New Roman"/>
+          <w:color w:val="72F1B8"/>
+          <w:sz w:val="21"/>
+          <w:szCs w:val="21"/>
+          <w:lang w:val="en-US"/>
+        </w:rPr>
+        <w:t>div</w:t>
+      </w:r>
+      <w:r>
+        <w:rPr>
+          <w:rFonts w:ascii="Consolas" w:eastAsia="Times New Roman" w:hAnsi="Consolas" w:cs="Times New Roman"/>
+          <w:color w:val="36F9F6"/>
+          <w:sz w:val="21"/>
+          <w:szCs w:val="21"/>
+          <w:lang w:val="en-US"/>
+        </w:rPr>
+        <w:t>&gt;</w:t>
+      </w:r>
+    </w:p>
+    <w:p>
+      <w:pPr>
+        <w:shd w:val="clear" w:color="auto" w:fill="262335"/>
+        <w:spacing w:after="0" w:line="285" w:lineRule="atLeast"/>
+        <w:rPr>
+          <w:rFonts w:ascii="Consolas" w:eastAsia="Times New Roman" w:hAnsi="Consolas" w:cs="Times New Roman"/>
+          <w:color w:val="BBBBBB"/>
+          <w:sz w:val="21"/>
+          <w:szCs w:val="21"/>
+          <w:lang w:val="en-US"/>
+        </w:rPr>
+      </w:pPr>
+      <w:r>
+        <w:rPr>
+          <w:rFonts w:ascii="Consolas" w:eastAsia="Times New Roman" w:hAnsi="Consolas" w:cs="Times New Roman"/>
+          <w:color w:val="BBBBBB"/>
+          <w:sz w:val="21"/>
+          <w:szCs w:val="21"/>
+          <w:lang w:val="en-US"/>
+        </w:rPr>
+        <w:t>);</w:t>
+      </w:r>
+    </w:p>
+    <w:p>
+      <w:pPr>
+        <w:shd w:val="clear" w:color="auto" w:fill="262335"/>
+        <w:spacing w:after="0" w:line="285" w:lineRule="atLeast"/>
+        <w:rPr>
+          <w:rFonts w:ascii="Consolas" w:eastAsia="Times New Roman" w:hAnsi="Consolas" w:cs="Times New Roman"/>
+          <w:color w:val="BBBBBB"/>
+          <w:sz w:val="21"/>
+          <w:szCs w:val="21"/>
+          <w:lang w:val="en-US"/>
+        </w:rPr>
+      </w:pPr>
+    </w:p>
+    <w:p>
+      <w:pPr>
+        <w:shd w:val="clear" w:color="auto" w:fill="262335"/>
+        <w:spacing w:after="0" w:line="285" w:lineRule="atLeast"/>
+        <w:rPr>
+          <w:rFonts w:ascii="Consolas" w:eastAsia="Times New Roman" w:hAnsi="Consolas" w:cs="Times New Roman"/>
+          <w:color w:val="BBBBBB"/>
+          <w:sz w:val="21"/>
+          <w:szCs w:val="21"/>
+          <w:lang w:val="en-US"/>
+        </w:rPr>
+      </w:pPr>
+      <w:r>
+        <w:rPr>
+          <w:rFonts w:ascii="Consolas" w:eastAsia="Times New Roman" w:hAnsi="Consolas" w:cs="Times New Roman"/>
+          <w:color w:val="FEDE5D"/>
+          <w:sz w:val="21"/>
+          <w:szCs w:val="21"/>
+          <w:lang w:val="en-US"/>
+        </w:rPr>
+        <w:t>export</w:t>
+      </w:r>
+      <w:r>
+        <w:rPr>
+          <w:rFonts w:ascii="Consolas" w:eastAsia="Times New Roman" w:hAnsi="Consolas" w:cs="Times New Roman"/>
+          <w:color w:val="BBBBBB"/>
+          <w:sz w:val="21"/>
+          <w:szCs w:val="21"/>
+          <w:lang w:val="en-US"/>
+        </w:rPr>
+        <w:t> </w:t>
+      </w:r>
+      <w:r>
+        <w:rPr>
+          <w:rFonts w:ascii="Consolas" w:eastAsia="Times New Roman" w:hAnsi="Consolas" w:cs="Times New Roman"/>
+          <w:color w:val="FEDE5D"/>
+          <w:sz w:val="21"/>
+          <w:szCs w:val="21"/>
+          <w:lang w:val="en-US"/>
+        </w:rPr>
+        <w:t>default</w:t>
+      </w:r>
+      <w:r>
+        <w:rPr>
+          <w:rFonts w:ascii="Consolas" w:eastAsia="Times New Roman" w:hAnsi="Consolas" w:cs="Times New Roman"/>
+          <w:color w:val="BBBBBB"/>
+          <w:sz w:val="21"/>
+          <w:szCs w:val="21"/>
+          <w:lang w:val="en-US"/>
+        </w:rPr>
+        <w:t> </w:t>
+      </w:r>
+      <w:r>
+        <w:rPr>
+          <w:rFonts w:ascii="Consolas" w:eastAsia="Times New Roman" w:hAnsi="Consolas" w:cs="Times New Roman"/>
+          <w:color w:val="36F9F6"/>
+          <w:sz w:val="21"/>
+          <w:szCs w:val="21"/>
+          <w:lang w:val="en-US"/>
+        </w:rPr>
+        <w:t>Comment</w:t>
+      </w:r>
+      <w:r>
+        <w:rPr>
+          <w:rFonts w:ascii="Consolas" w:eastAsia="Times New Roman" w:hAnsi="Consolas" w:cs="Times New Roman"/>
+          <w:color w:val="BBBBBB"/>
+          <w:sz w:val="21"/>
+          <w:szCs w:val="21"/>
+          <w:lang w:val="en-US"/>
+        </w:rPr>
+        <w:t>;</w:t>
+      </w:r>
+    </w:p>
+    <w:p>
+      <w:pPr>
+        <w:shd w:val="clear" w:color="auto" w:fill="262335"/>
+        <w:spacing w:after="0" w:line="285" w:lineRule="atLeast"/>
+        <w:rPr>
+          <w:rFonts w:ascii="Consolas" w:eastAsia="Times New Roman" w:hAnsi="Consolas" w:cs="Times New Roman"/>
+          <w:color w:val="BBBBBB"/>
+          <w:sz w:val="21"/>
+          <w:szCs w:val="21"/>
+          <w:lang w:val="en-US"/>
+        </w:rPr>
+      </w:pPr>
+    </w:p>
+    <w:p>
+      <w:pPr>
+        <w:rPr>
+          <w:lang w:val="en-US"/>
+        </w:rPr>
+      </w:pPr>
+    </w:p>
+    <w:p>
+      <w:pPr>
+        <w:rPr>
+          <w:lang w:val="en-US"/>
+        </w:rPr>
+      </w:pPr>
+    </w:p>
+    <w:p>
+      <w:pPr>
+        <w:rPr>
+          <w:lang w:val="en-US"/>
+        </w:rPr>
+      </w:pPr>
+    </w:p>
+    <w:p>
+      <w:pPr>
+        <w:rPr>
+          <w:lang w:val="en-US"/>
+        </w:rPr>
+      </w:pPr>
+    </w:p>
+    <w:p>
+      <w:pPr>
+        <w:rPr>
+          <w:lang w:val="en-US"/>
+        </w:rPr>
+      </w:pPr>
+    </w:p>
+    <w:p>
+      <w:pPr>
+        <w:rPr>
+          <w:lang w:val="en-US"/>
+        </w:rPr>
+      </w:pPr>
+    </w:p>
+    <w:p>
+      <w:pPr>
+        <w:rPr>
+          <w:lang w:val="en-US"/>
+        </w:rPr>
+      </w:pPr>
+      <w:r>
+        <w:rPr>
+          <w:lang w:val="en-US"/>
+        </w:rPr>
+        <w:lastRenderedPageBreak/>
+        <w:t>Router.back()</w:t>
+      </w:r>
+    </w:p>
+    <w:p>
+      <w:pPr>
+        <w:shd w:val="clear" w:color="auto" w:fill="262335"/>
+        <w:spacing w:after="0" w:line="285" w:lineRule="atLeast"/>
+        <w:rPr>
+          <w:rFonts w:ascii="Consolas" w:eastAsia="Times New Roman" w:hAnsi="Consolas" w:cs="Times New Roman"/>
+          <w:color w:val="BBBBBB"/>
+          <w:sz w:val="21"/>
+          <w:szCs w:val="21"/>
+          <w:lang w:val="en-US"/>
+        </w:rPr>
+      </w:pPr>
+      <w:r>
+        <w:rPr>
+          <w:rFonts w:ascii="Consolas" w:eastAsia="Times New Roman" w:hAnsi="Consolas" w:cs="Times New Roman"/>
+          <w:color w:val="FEDE5D"/>
+          <w:sz w:val="21"/>
+          <w:szCs w:val="21"/>
+          <w:lang w:val="en-US"/>
+        </w:rPr>
+        <w:t>…</w:t>
+      </w:r>
+    </w:p>
+    <w:p>
+      <w:pPr>
+        <w:shd w:val="clear" w:color="auto" w:fill="262335"/>
+        <w:spacing w:after="0" w:line="285" w:lineRule="atLeast"/>
+        <w:rPr>
+          <w:rFonts w:ascii="Consolas" w:eastAsia="Times New Roman" w:hAnsi="Consolas" w:cs="Times New Roman"/>
+          <w:color w:val="BBBBBB"/>
+          <w:sz w:val="21"/>
+          <w:szCs w:val="21"/>
+          <w:lang w:val="en-US"/>
+        </w:rPr>
+      </w:pPr>
+      <w:r>
+        <w:rPr>
+          <w:rFonts w:ascii="Consolas" w:eastAsia="Times New Roman" w:hAnsi="Consolas" w:cs="Times New Roman"/>
+          <w:color w:val="FEDE5D"/>
+          <w:sz w:val="21"/>
+          <w:szCs w:val="21"/>
+          <w:lang w:val="en-US"/>
+        </w:rPr>
+        <w:t>import</w:t>
+      </w:r>
+      <w:r>
+        <w:rPr>
+          <w:rFonts w:ascii="Consolas" w:eastAsia="Times New Roman" w:hAnsi="Consolas" w:cs="Times New Roman"/>
+          <w:color w:val="BBBBBB"/>
+          <w:sz w:val="21"/>
+          <w:szCs w:val="21"/>
+          <w:lang w:val="en-US"/>
+        </w:rPr>
+        <w:t> </w:t>
+      </w:r>
+      <w:r>
+        <w:rPr>
+          <w:rFonts w:ascii="Consolas" w:eastAsia="Times New Roman" w:hAnsi="Consolas" w:cs="Times New Roman"/>
+          <w:color w:val="FF7EDB"/>
+          <w:sz w:val="21"/>
+          <w:szCs w:val="21"/>
+          <w:lang w:val="en-US"/>
+        </w:rPr>
+        <w:t>Router</w:t>
+      </w:r>
+      <w:r>
+        <w:rPr>
+          <w:rFonts w:ascii="Consolas" w:eastAsia="Times New Roman" w:hAnsi="Consolas" w:cs="Times New Roman"/>
+          <w:color w:val="BBBBBB"/>
+          <w:sz w:val="21"/>
+          <w:szCs w:val="21"/>
+          <w:lang w:val="en-US"/>
+        </w:rPr>
+        <w:t> </w:t>
+      </w:r>
+      <w:r>
+        <w:rPr>
+          <w:rFonts w:ascii="Consolas" w:eastAsia="Times New Roman" w:hAnsi="Consolas" w:cs="Times New Roman"/>
+          <w:color w:val="FEDE5D"/>
+          <w:sz w:val="21"/>
+          <w:szCs w:val="21"/>
+          <w:lang w:val="en-US"/>
+        </w:rPr>
+        <w:t>from</w:t>
+      </w:r>
+      <w:r>
+        <w:rPr>
+          <w:rFonts w:ascii="Consolas" w:eastAsia="Times New Roman" w:hAnsi="Consolas" w:cs="Times New Roman"/>
+          <w:color w:val="BBBBBB"/>
+          <w:sz w:val="21"/>
+          <w:szCs w:val="21"/>
+          <w:lang w:val="en-US"/>
+        </w:rPr>
+        <w:t> </w:t>
+      </w:r>
+      <w:r>
+        <w:rPr>
+          <w:rFonts w:ascii="Consolas" w:eastAsia="Times New Roman" w:hAnsi="Consolas" w:cs="Times New Roman"/>
+          <w:color w:val="FF8B39"/>
+          <w:sz w:val="21"/>
+          <w:szCs w:val="21"/>
+          <w:lang w:val="en-US"/>
+        </w:rPr>
+        <w:t>"next/router"</w:t>
+      </w:r>
+      <w:r>
+        <w:rPr>
+          <w:rFonts w:ascii="Consolas" w:eastAsia="Times New Roman" w:hAnsi="Consolas" w:cs="Times New Roman"/>
+          <w:color w:val="BBBBBB"/>
+          <w:sz w:val="21"/>
+          <w:szCs w:val="21"/>
+          <w:lang w:val="en-US"/>
+        </w:rPr>
+        <w:t>;</w:t>
+      </w:r>
+    </w:p>
+    <w:p>
+      <w:pPr>
+        <w:shd w:val="clear" w:color="auto" w:fill="262335"/>
+        <w:spacing w:after="0" w:line="285" w:lineRule="atLeast"/>
+        <w:rPr>
+          <w:rFonts w:ascii="Consolas" w:eastAsia="Times New Roman" w:hAnsi="Consolas" w:cs="Times New Roman"/>
+          <w:color w:val="BBBBBB"/>
+          <w:sz w:val="21"/>
+          <w:szCs w:val="21"/>
+          <w:lang w:val="en-US"/>
+        </w:rPr>
+      </w:pPr>
+      <w:r>
+        <w:rPr>
+          <w:rFonts w:ascii="Consolas" w:eastAsia="Times New Roman" w:hAnsi="Consolas" w:cs="Times New Roman"/>
+          <w:color w:val="BBBBBB"/>
+          <w:sz w:val="21"/>
+          <w:szCs w:val="21"/>
+          <w:lang w:val="en-US"/>
+        </w:rPr>
+        <w:t>…</w:t>
+      </w:r>
+    </w:p>
+    <w:p>
+      <w:pPr>
+        <w:shd w:val="clear" w:color="auto" w:fill="262335"/>
+        <w:spacing w:after="0" w:line="285" w:lineRule="atLeast"/>
+        <w:rPr>
+          <w:rFonts w:ascii="Consolas" w:eastAsia="Times New Roman" w:hAnsi="Consolas" w:cs="Times New Roman"/>
+          <w:color w:val="BBBBBB"/>
+          <w:sz w:val="21"/>
+          <w:szCs w:val="21"/>
+          <w:lang w:val="en-US"/>
+        </w:rPr>
+      </w:pPr>
+      <w:r>
+        <w:rPr>
+          <w:rFonts w:ascii="Consolas" w:eastAsia="Times New Roman" w:hAnsi="Consolas" w:cs="Times New Roman"/>
+          <w:color w:val="BBBBBB"/>
+          <w:sz w:val="21"/>
+          <w:szCs w:val="21"/>
+          <w:lang w:val="en-US"/>
+        </w:rPr>
+        <w:t>        </w:t>
+      </w:r>
+      <w:r>
+        <w:rPr>
+          <w:rFonts w:ascii="Consolas" w:eastAsia="Times New Roman" w:hAnsi="Consolas" w:cs="Times New Roman"/>
+          <w:color w:val="FEDE5D"/>
+          <w:sz w:val="21"/>
+          <w:szCs w:val="21"/>
+          <w:lang w:val="en-US"/>
+        </w:rPr>
+        <w:t>{</w:t>
+      </w:r>
+      <w:r>
+        <w:rPr>
+          <w:rFonts w:ascii="Consolas" w:eastAsia="Times New Roman" w:hAnsi="Consolas" w:cs="Times New Roman"/>
+          <w:color w:val="FF7EDB"/>
+          <w:sz w:val="21"/>
+          <w:szCs w:val="21"/>
+          <w:lang w:val="en-US"/>
+        </w:rPr>
+        <w:t>backButton</w:t>
+      </w:r>
+      <w:r>
+        <w:rPr>
+          <w:rFonts w:ascii="Consolas" w:eastAsia="Times New Roman" w:hAnsi="Consolas" w:cs="Times New Roman"/>
+          <w:color w:val="BBBBBB"/>
+          <w:sz w:val="21"/>
+          <w:szCs w:val="21"/>
+          <w:lang w:val="en-US"/>
+        </w:rPr>
+        <w:t> </w:t>
+      </w:r>
+      <w:r>
+        <w:rPr>
+          <w:rFonts w:ascii="Consolas" w:eastAsia="Times New Roman" w:hAnsi="Consolas" w:cs="Times New Roman"/>
+          <w:color w:val="FEDE5D"/>
+          <w:sz w:val="21"/>
+          <w:szCs w:val="21"/>
+          <w:lang w:val="en-US"/>
+        </w:rPr>
+        <w:t>?</w:t>
+      </w:r>
+      <w:r>
+        <w:rPr>
+          <w:rFonts w:ascii="Consolas" w:eastAsia="Times New Roman" w:hAnsi="Consolas" w:cs="Times New Roman"/>
+          <w:color w:val="BBBBBB"/>
+          <w:sz w:val="21"/>
+          <w:szCs w:val="21"/>
+          <w:lang w:val="en-US"/>
+        </w:rPr>
+        <w:t> </w:t>
+      </w:r>
+      <w:r>
+        <w:rPr>
+          <w:rFonts w:ascii="Consolas" w:eastAsia="Times New Roman" w:hAnsi="Consolas" w:cs="Times New Roman"/>
+          <w:color w:val="36F9F6"/>
+          <w:sz w:val="21"/>
+          <w:szCs w:val="21"/>
+          <w:lang w:val="en-US"/>
+        </w:rPr>
+        <w:t>&lt;</w:t>
+      </w:r>
+      <w:r>
+        <w:rPr>
+          <w:rFonts w:ascii="Consolas" w:eastAsia="Times New Roman" w:hAnsi="Consolas" w:cs="Times New Roman"/>
+          <w:color w:val="72F1B8"/>
+          <w:sz w:val="21"/>
+          <w:szCs w:val="21"/>
+          <w:lang w:val="en-US"/>
+        </w:rPr>
+        <w:t>span</w:t>
+      </w:r>
+      <w:r>
+        <w:rPr>
+          <w:rFonts w:ascii="Consolas" w:eastAsia="Times New Roman" w:hAnsi="Consolas" w:cs="Times New Roman"/>
+          <w:color w:val="BBBBBB"/>
+          <w:sz w:val="21"/>
+          <w:szCs w:val="21"/>
+          <w:lang w:val="en-US"/>
+        </w:rPr>
+        <w:t> </w:t>
+      </w:r>
+      <w:r>
+        <w:rPr>
+          <w:rFonts w:ascii="Consolas" w:eastAsia="Times New Roman" w:hAnsi="Consolas" w:cs="Times New Roman"/>
+          <w:color w:val="FEDE5D"/>
+          <w:sz w:val="21"/>
+          <w:szCs w:val="21"/>
+          <w:lang w:val="en-US"/>
+        </w:rPr>
+        <w:t>onClick</w:t>
+      </w:r>
+      <w:r>
+        <w:rPr>
+          <w:rFonts w:ascii="Consolas" w:eastAsia="Times New Roman" w:hAnsi="Consolas" w:cs="Times New Roman"/>
+          <w:color w:val="FFFFFF"/>
+          <w:sz w:val="21"/>
+          <w:szCs w:val="21"/>
+          <w:lang w:val="en-US"/>
+        </w:rPr>
+        <w:t>=</w:t>
+      </w:r>
+      <w:r>
+        <w:rPr>
+          <w:rFonts w:ascii="Consolas" w:eastAsia="Times New Roman" w:hAnsi="Consolas" w:cs="Times New Roman"/>
+          <w:color w:val="FEDE5D"/>
+          <w:sz w:val="21"/>
+          <w:szCs w:val="21"/>
+          <w:lang w:val="en-US"/>
+        </w:rPr>
+        <w:t>{</w:t>
+      </w:r>
+      <w:r>
+        <w:rPr>
+          <w:rFonts w:ascii="Consolas" w:eastAsia="Times New Roman" w:hAnsi="Consolas" w:cs="Times New Roman"/>
+          <w:color w:val="BBBBBB"/>
+          <w:sz w:val="21"/>
+          <w:szCs w:val="21"/>
+          <w:lang w:val="en-US"/>
+        </w:rPr>
+        <w:t>() </w:t>
+      </w:r>
+      <w:r>
+        <w:rPr>
+          <w:rFonts w:ascii="Consolas" w:eastAsia="Times New Roman" w:hAnsi="Consolas" w:cs="Times New Roman"/>
+          <w:color w:val="FEDE5D"/>
+          <w:sz w:val="21"/>
+          <w:szCs w:val="21"/>
+          <w:lang w:val="en-US"/>
+        </w:rPr>
+        <w:t>=&gt;</w:t>
+      </w:r>
+      <w:r>
+        <w:rPr>
+          <w:rFonts w:ascii="Consolas" w:eastAsia="Times New Roman" w:hAnsi="Consolas" w:cs="Times New Roman"/>
+          <w:color w:val="BBBBBB"/>
+          <w:sz w:val="21"/>
+          <w:szCs w:val="21"/>
+          <w:lang w:val="en-US"/>
+        </w:rPr>
+        <w:t> </w:t>
+      </w:r>
+      <w:r>
+        <w:rPr>
+          <w:rFonts w:ascii="Consolas" w:eastAsia="Times New Roman" w:hAnsi="Consolas" w:cs="Times New Roman"/>
+          <w:color w:val="FF7EDB"/>
+          <w:sz w:val="21"/>
+          <w:szCs w:val="21"/>
+          <w:lang w:val="en-US"/>
+        </w:rPr>
+        <w:t>Router</w:t>
+      </w:r>
+      <w:r>
+        <w:rPr>
+          <w:rFonts w:ascii="Consolas" w:eastAsia="Times New Roman" w:hAnsi="Consolas" w:cs="Times New Roman"/>
+          <w:color w:val="BBBBBB"/>
+          <w:sz w:val="21"/>
+          <w:szCs w:val="21"/>
+          <w:lang w:val="en-US"/>
+        </w:rPr>
+        <w:t>.</w:t>
+      </w:r>
+      <w:r>
+        <w:rPr>
+          <w:rFonts w:ascii="Consolas" w:eastAsia="Times New Roman" w:hAnsi="Consolas" w:cs="Times New Roman"/>
+          <w:color w:val="36F9F6"/>
+          <w:sz w:val="21"/>
+          <w:szCs w:val="21"/>
+          <w:lang w:val="en-US"/>
+        </w:rPr>
+        <w:t>back</w:t>
+      </w:r>
+      <w:r>
+        <w:rPr>
+          <w:rFonts w:ascii="Consolas" w:eastAsia="Times New Roman" w:hAnsi="Consolas" w:cs="Times New Roman"/>
+          <w:color w:val="BBBBBB"/>
+          <w:sz w:val="21"/>
+          <w:szCs w:val="21"/>
+          <w:lang w:val="en-US"/>
+        </w:rPr>
+        <w:t>()</w:t>
+      </w:r>
+      <w:r>
+        <w:rPr>
+          <w:rFonts w:ascii="Consolas" w:eastAsia="Times New Roman" w:hAnsi="Consolas" w:cs="Times New Roman"/>
+          <w:color w:val="FEDE5D"/>
+          <w:sz w:val="21"/>
+          <w:szCs w:val="21"/>
+          <w:lang w:val="en-US"/>
+        </w:rPr>
+        <w:t>}</w:t>
+      </w:r>
+      <w:r>
+        <w:rPr>
+          <w:rFonts w:ascii="Consolas" w:eastAsia="Times New Roman" w:hAnsi="Consolas" w:cs="Times New Roman"/>
+          <w:color w:val="BBBBBB"/>
+          <w:sz w:val="21"/>
+          <w:szCs w:val="21"/>
+          <w:lang w:val="en-US"/>
+        </w:rPr>
+        <w:t> </w:t>
+      </w:r>
+      <w:r>
+        <w:rPr>
+          <w:rFonts w:ascii="Consolas" w:eastAsia="Times New Roman" w:hAnsi="Consolas" w:cs="Times New Roman"/>
+          <w:color w:val="FEDE5D"/>
+          <w:sz w:val="21"/>
+          <w:szCs w:val="21"/>
+          <w:lang w:val="en-US"/>
+        </w:rPr>
+        <w:t>className</w:t>
+      </w:r>
+      <w:r>
+        <w:rPr>
+          <w:rFonts w:ascii="Consolas" w:eastAsia="Times New Roman" w:hAnsi="Consolas" w:cs="Times New Roman"/>
+          <w:color w:val="FFFFFF"/>
+          <w:sz w:val="21"/>
+          <w:szCs w:val="21"/>
+          <w:lang w:val="en-US"/>
+        </w:rPr>
+        <w:t>=</w:t>
+      </w:r>
+      <w:r>
+        <w:rPr>
+          <w:rFonts w:ascii="Consolas" w:eastAsia="Times New Roman" w:hAnsi="Consolas" w:cs="Times New Roman"/>
+          <w:color w:val="FEDE5D"/>
+          <w:sz w:val="21"/>
+          <w:szCs w:val="21"/>
+          <w:lang w:val="en-US"/>
+        </w:rPr>
+        <w:t>{</w:t>
+      </w:r>
+      <w:r>
+        <w:rPr>
+          <w:rFonts w:ascii="Consolas" w:eastAsia="Times New Roman" w:hAnsi="Consolas" w:cs="Times New Roman"/>
+          <w:color w:val="FF7EDB"/>
+          <w:sz w:val="21"/>
+          <w:szCs w:val="21"/>
+          <w:lang w:val="en-US"/>
+        </w:rPr>
+        <w:t>styles</w:t>
+      </w:r>
+      <w:r>
+        <w:rPr>
+          <w:rFonts w:ascii="Consolas" w:eastAsia="Times New Roman" w:hAnsi="Consolas" w:cs="Times New Roman"/>
+          <w:color w:val="BBBBBB"/>
+          <w:sz w:val="21"/>
+          <w:szCs w:val="21"/>
+          <w:lang w:val="en-US"/>
+        </w:rPr>
+        <w:t>.</w:t>
+      </w:r>
+      <w:r>
+        <w:rPr>
+          <w:rFonts w:ascii="Consolas" w:eastAsia="Times New Roman" w:hAnsi="Consolas" w:cs="Times New Roman"/>
+          <w:color w:val="FF7EDB"/>
+          <w:sz w:val="21"/>
+          <w:szCs w:val="21"/>
+          <w:lang w:val="en-US"/>
+        </w:rPr>
+        <w:t>nav__back</w:t>
+      </w:r>
+      <w:r>
+        <w:rPr>
+          <w:rFonts w:ascii="Consolas" w:eastAsia="Times New Roman" w:hAnsi="Consolas" w:cs="Times New Roman"/>
+          <w:color w:val="FEDE5D"/>
+          <w:sz w:val="21"/>
+          <w:szCs w:val="21"/>
+          <w:lang w:val="en-US"/>
+        </w:rPr>
+        <w:t>}</w:t>
+      </w:r>
+      <w:r>
+        <w:rPr>
+          <w:rFonts w:ascii="Consolas" w:eastAsia="Times New Roman" w:hAnsi="Consolas" w:cs="Times New Roman"/>
+          <w:color w:val="36F9F6"/>
+          <w:sz w:val="21"/>
+          <w:szCs w:val="21"/>
+          <w:lang w:val="en-US"/>
+        </w:rPr>
+        <w:t>&gt;</w:t>
+      </w:r>
+      <w:r>
+        <w:rPr>
+          <w:rFonts w:ascii="Consolas" w:eastAsia="Times New Roman" w:hAnsi="Consolas" w:cs="Times New Roman"/>
+          <w:color w:val="F97E72"/>
+          <w:sz w:val="21"/>
+          <w:szCs w:val="21"/>
+          <w:lang w:val="en-US"/>
+        </w:rPr>
+        <w:t>&amp;#x2b05;</w:t>
+      </w:r>
+      <w:r>
+        <w:rPr>
+          <w:rFonts w:ascii="Consolas" w:eastAsia="Times New Roman" w:hAnsi="Consolas" w:cs="Times New Roman"/>
+          <w:color w:val="36F9F6"/>
+          <w:sz w:val="21"/>
+          <w:szCs w:val="21"/>
+          <w:lang w:val="en-US"/>
+        </w:rPr>
+        <w:t>&lt;/</w:t>
+      </w:r>
+      <w:r>
+        <w:rPr>
+          <w:rFonts w:ascii="Consolas" w:eastAsia="Times New Roman" w:hAnsi="Consolas" w:cs="Times New Roman"/>
+          <w:color w:val="72F1B8"/>
+          <w:sz w:val="21"/>
+          <w:szCs w:val="21"/>
+          <w:lang w:val="en-US"/>
+        </w:rPr>
+        <w:t>span</w:t>
+      </w:r>
+      <w:r>
+        <w:rPr>
+          <w:rFonts w:ascii="Consolas" w:eastAsia="Times New Roman" w:hAnsi="Consolas" w:cs="Times New Roman"/>
+          <w:color w:val="36F9F6"/>
+          <w:sz w:val="21"/>
+          <w:szCs w:val="21"/>
+          <w:lang w:val="en-US"/>
+        </w:rPr>
+        <w:t>&gt;</w:t>
+      </w:r>
+      <w:r>
+        <w:rPr>
+          <w:rFonts w:ascii="Consolas" w:eastAsia="Times New Roman" w:hAnsi="Consolas" w:cs="Times New Roman"/>
+          <w:color w:val="BBBBBB"/>
+          <w:sz w:val="21"/>
+          <w:szCs w:val="21"/>
+          <w:lang w:val="en-US"/>
+        </w:rPr>
+        <w:t> </w:t>
+      </w:r>
+      <w:r>
+        <w:rPr>
+          <w:rFonts w:ascii="Consolas" w:eastAsia="Times New Roman" w:hAnsi="Consolas" w:cs="Times New Roman"/>
+          <w:color w:val="FEDE5D"/>
+          <w:sz w:val="21"/>
+          <w:szCs w:val="21"/>
+          <w:lang w:val="en-US"/>
+        </w:rPr>
+        <w:t>:</w:t>
+      </w:r>
+      <w:r>
+        <w:rPr>
+          <w:rFonts w:ascii="Consolas" w:eastAsia="Times New Roman" w:hAnsi="Consolas" w:cs="Times New Roman"/>
+          <w:color w:val="BBBBBB"/>
+          <w:sz w:val="21"/>
+          <w:szCs w:val="21"/>
+          <w:lang w:val="en-US"/>
+        </w:rPr>
+        <w:t> </w:t>
+      </w:r>
+      <w:r>
+        <w:rPr>
+          <w:rFonts w:ascii="Consolas" w:eastAsia="Times New Roman" w:hAnsi="Consolas" w:cs="Times New Roman"/>
+          <w:color w:val="F97E72"/>
+          <w:sz w:val="21"/>
+          <w:szCs w:val="21"/>
+          <w:lang w:val="en-US"/>
+        </w:rPr>
+        <w:t>null</w:t>
+      </w:r>
+      <w:r>
+        <w:rPr>
+          <w:rFonts w:ascii="Consolas" w:eastAsia="Times New Roman" w:hAnsi="Consolas" w:cs="Times New Roman"/>
+          <w:color w:val="FEDE5D"/>
+          <w:sz w:val="21"/>
+          <w:szCs w:val="21"/>
+          <w:lang w:val="en-US"/>
+        </w:rPr>
+        <w:t>}</w:t>
+      </w:r>
+    </w:p>
+    <w:p>
+      <w:pPr>
+        <w:shd w:val="clear" w:color="auto" w:fill="262335"/>
+        <w:spacing w:after="0" w:line="285" w:lineRule="atLeast"/>
+        <w:rPr>
+          <w:rFonts w:ascii="Consolas" w:eastAsia="Times New Roman" w:hAnsi="Consolas" w:cs="Times New Roman"/>
+          <w:color w:val="BBBBBB"/>
+          <w:sz w:val="21"/>
+          <w:szCs w:val="21"/>
+          <w:lang w:val="en-US"/>
+        </w:rPr>
+      </w:pPr>
+      <w:r>
+        <w:rPr>
+          <w:rFonts w:ascii="Consolas" w:eastAsia="Times New Roman" w:hAnsi="Consolas" w:cs="Times New Roman"/>
+          <w:color w:val="BBBBBB"/>
+          <w:sz w:val="21"/>
+          <w:szCs w:val="21"/>
+          <w:lang w:val="en-US"/>
+        </w:rPr>
+        <w:t>…</w:t>
+      </w:r>
+    </w:p>
+    <w:p>
+      <w:pPr>
+        <w:rPr>
+          <w:lang w:val="en-US"/>
+        </w:rPr>
+      </w:pPr>
+    </w:p>
+    <w:p>
+      <w:pPr>
+        <w:rPr>
+          <w:lang w:val="en-US"/>
+        </w:rPr>
+      </w:pPr>
+    </w:p>
+    <w:p>
+      <w:pPr>
+        <w:rPr>
+          <w:lang w:val="en-US"/>
+        </w:rPr>
+      </w:pPr>
+      <w:bookmarkStart w:id="0" w:name="_GoBack"/>
+      <w:bookmarkEnd w:id="0"/>
     </w:p>
     <w:p>
       <w:pPr>

</xml_diff>